<commit_message>
corregi la escala del flux
</commit_message>
<xml_diff>
--- a/swap2.docx
+++ b/swap2.docx
@@ -5,11 +5,19 @@
     <w:p>
       <w:pPr>
         <w:pStyle w:val="Normal"/>
+        <w:rPr>
+          <w:sz w:val="24"/>
+          <w:sz w:val="24"/>
+          <w:szCs w:val="24"/>
+          <w:rFonts w:ascii="Liberation Serif" w:hAnsi="Liberation Serif" w:eastAsia="Droid Sans Fallback" w:cs="FreeSans"/>
+          <w:color w:val="00000A"/>
+          <w:lang w:val="en-US" w:eastAsia="zh-CN" w:bidi="hi-IN"/>
+        </w:rPr>
       </w:pPr>
       <w:r>
         <w:rPr/>
         <w:drawing>
-          <wp:anchor behindDoc="0" distT="0" distB="0" distL="0" distR="0" simplePos="0" locked="0" layoutInCell="1" allowOverlap="1" relativeHeight="2">
+          <wp:anchor behindDoc="0" distT="0" distB="0" distL="0" distR="0" simplePos="0" locked="0" layoutInCell="1" allowOverlap="1" relativeHeight="5">
             <wp:simplePos x="0" y="0"/>
             <wp:positionH relativeFrom="column">
               <wp:align>center</wp:align>
@@ -17,7 +25,7 @@
             <wp:positionV relativeFrom="paragraph">
               <wp:align>top</wp:align>
             </wp:positionV>
-            <wp:extent cx="6332220" cy="9803765"/>
+            <wp:extent cx="6332220" cy="9255760"/>
             <wp:effectExtent l="0" t="0" r="0" b="0"/>
             <wp:wrapSquare wrapText="largest"/>
             <wp:docPr id="1" name="Picture" descr=""/>
@@ -42,7 +50,7 @@
                   <pic:spPr bwMode="auto">
                     <a:xfrm>
                       <a:off x="0" y="0"/>
-                      <a:ext cx="6332220" cy="9803765"/>
+                      <a:ext cx="6332220" cy="9255760"/>
                     </a:xfrm>
                     <a:prstGeom prst="rect">
                       <a:avLst/>
@@ -70,7 +78,7 @@
       <w:r>
         <w:rPr/>
         <w:drawing>
-          <wp:anchor behindDoc="0" distT="0" distB="0" distL="0" distR="0" simplePos="0" locked="0" layoutInCell="1" allowOverlap="1" relativeHeight="3">
+          <wp:anchor behindDoc="0" distT="0" distB="0" distL="0" distR="0" simplePos="0" locked="0" layoutInCell="1" allowOverlap="1" relativeHeight="2">
             <wp:simplePos x="0" y="0"/>
             <wp:positionH relativeFrom="column">
               <wp:align>center</wp:align>
@@ -131,7 +139,7 @@
       <w:r>
         <w:rPr/>
         <w:drawing>
-          <wp:anchor behindDoc="0" distT="0" distB="0" distL="0" distR="0" simplePos="0" locked="0" layoutInCell="1" allowOverlap="1" relativeHeight="4">
+          <wp:anchor behindDoc="0" distT="0" distB="0" distL="0" distR="0" simplePos="0" locked="0" layoutInCell="1" allowOverlap="1" relativeHeight="6">
             <wp:simplePos x="0" y="0"/>
             <wp:positionH relativeFrom="column">
               <wp:align>center</wp:align>
@@ -192,7 +200,7 @@
       <w:r>
         <w:rPr/>
         <w:drawing>
-          <wp:anchor behindDoc="0" distT="0" distB="0" distL="0" distR="0" simplePos="0" locked="0" layoutInCell="1" allowOverlap="1" relativeHeight="5">
+          <wp:anchor behindDoc="0" distT="0" distB="0" distL="0" distR="0" simplePos="0" locked="0" layoutInCell="1" allowOverlap="1" relativeHeight="7">
             <wp:simplePos x="0" y="0"/>
             <wp:positionH relativeFrom="column">
               <wp:align>center</wp:align>
@@ -253,7 +261,7 @@
       <w:r>
         <w:rPr/>
         <w:drawing>
-          <wp:anchor behindDoc="0" distT="0" distB="0" distL="0" distR="0" simplePos="0" locked="0" layoutInCell="1" allowOverlap="1" relativeHeight="6">
+          <wp:anchor behindDoc="0" distT="0" distB="0" distL="0" distR="0" simplePos="0" locked="0" layoutInCell="1" allowOverlap="1" relativeHeight="3">
             <wp:simplePos x="0" y="0"/>
             <wp:positionH relativeFrom="column">
               <wp:align>center</wp:align>
@@ -341,7 +349,7 @@
       <w:r>
         <w:rPr/>
         <w:drawing>
-          <wp:anchor behindDoc="0" distT="0" distB="0" distL="0" distR="0" simplePos="0" locked="0" layoutInCell="1" allowOverlap="1" relativeHeight="7">
+          <wp:anchor behindDoc="0" distT="0" distB="0" distL="0" distR="0" simplePos="0" locked="0" layoutInCell="1" allowOverlap="1" relativeHeight="4">
             <wp:simplePos x="0" y="0"/>
             <wp:positionH relativeFrom="column">
               <wp:align>center</wp:align>
@@ -402,6 +410,7 @@
       <w:pgNumType w:fmt="decimal"/>
       <w:formProt w:val="false"/>
       <w:textDirection w:val="lrTb"/>
+      <w:docGrid w:type="default" w:linePitch="240" w:charSpace="4294961151"/>
     </w:sectPr>
   </w:body>
 </w:document>
@@ -413,7 +422,6 @@
     <w:rPrDefault>
       <w:rPr>
         <w:rFonts w:ascii="Liberation Serif" w:hAnsi="Liberation Serif" w:eastAsia="Droid Sans Fallback" w:cs="FreeSans"/>
-        <w:sz w:val="24"/>
         <w:szCs w:val="24"/>
         <w:lang w:val="en-US" w:eastAsia="zh-CN" w:bidi="hi-IN"/>
       </w:rPr>
@@ -427,10 +435,12 @@
     <w:pPr>
       <w:widowControl w:val="false"/>
       <w:suppressAutoHyphens w:val="true"/>
+      <w:bidi w:val="0"/>
+      <w:jc w:val="left"/>
     </w:pPr>
     <w:rPr>
       <w:rFonts w:ascii="Liberation Serif" w:hAnsi="Liberation Serif" w:eastAsia="Droid Sans Fallback" w:cs="FreeSans"/>
-      <w:color w:val="auto"/>
+      <w:color w:val="00000A"/>
       <w:sz w:val="24"/>
       <w:szCs w:val="24"/>
       <w:lang w:val="en-US" w:eastAsia="zh-CN" w:bidi="hi-IN"/>

</xml_diff>

<commit_message>
corrijo flujo a DW en plot total ST
</commit_message>
<xml_diff>
--- a/swap2.docx
+++ b/swap2.docx
@@ -15,9 +15,15 @@
         </w:rPr>
       </w:pPr>
       <w:r>
-        <w:rPr/>
+        <w:rPr>
+          <w:rFonts w:eastAsia="Droid Sans Fallback" w:cs="FreeSans"/>
+          <w:color w:val="00000A"/>
+          <w:sz w:val="24"/>
+          <w:szCs w:val="24"/>
+          <w:lang w:val="en-US" w:eastAsia="zh-CN" w:bidi="hi-IN"/>
+        </w:rPr>
         <w:drawing>
-          <wp:anchor behindDoc="0" distT="0" distB="0" distL="0" distR="0" simplePos="0" locked="0" layoutInCell="1" allowOverlap="1" relativeHeight="5">
+          <wp:anchor behindDoc="0" distT="0" distB="0" distL="0" distR="0" simplePos="0" locked="0" layoutInCell="1" allowOverlap="1" relativeHeight="4">
             <wp:simplePos x="0" y="0"/>
             <wp:positionH relativeFrom="column">
               <wp:align>center</wp:align>
@@ -78,7 +84,7 @@
       <w:r>
         <w:rPr/>
         <w:drawing>
-          <wp:anchor behindDoc="0" distT="0" distB="0" distL="0" distR="0" simplePos="0" locked="0" layoutInCell="1" allowOverlap="1" relativeHeight="2">
+          <wp:anchor behindDoc="0" distT="0" distB="0" distL="0" distR="0" simplePos="0" locked="0" layoutInCell="1" allowOverlap="1" relativeHeight="7">
             <wp:simplePos x="0" y="0"/>
             <wp:positionH relativeFrom="column">
               <wp:align>center</wp:align>
@@ -139,7 +145,7 @@
       <w:r>
         <w:rPr/>
         <w:drawing>
-          <wp:anchor behindDoc="0" distT="0" distB="0" distL="0" distR="0" simplePos="0" locked="0" layoutInCell="1" allowOverlap="1" relativeHeight="6">
+          <wp:anchor behindDoc="0" distT="0" distB="0" distL="0" distR="0" simplePos="0" locked="0" layoutInCell="1" allowOverlap="1" relativeHeight="5">
             <wp:simplePos x="0" y="0"/>
             <wp:positionH relativeFrom="column">
               <wp:align>center</wp:align>
@@ -200,7 +206,7 @@
       <w:r>
         <w:rPr/>
         <w:drawing>
-          <wp:anchor behindDoc="0" distT="0" distB="0" distL="0" distR="0" simplePos="0" locked="0" layoutInCell="1" allowOverlap="1" relativeHeight="7">
+          <wp:anchor behindDoc="0" distT="0" distB="0" distL="0" distR="0" simplePos="0" locked="0" layoutInCell="1" allowOverlap="1" relativeHeight="6">
             <wp:simplePos x="0" y="0"/>
             <wp:positionH relativeFrom="column">
               <wp:align>center</wp:align>
@@ -261,7 +267,7 @@
       <w:r>
         <w:rPr/>
         <w:drawing>
-          <wp:anchor behindDoc="0" distT="0" distB="0" distL="0" distR="0" simplePos="0" locked="0" layoutInCell="1" allowOverlap="1" relativeHeight="3">
+          <wp:anchor behindDoc="0" distT="0" distB="0" distL="0" distR="0" simplePos="0" locked="0" layoutInCell="1" allowOverlap="1" relativeHeight="2">
             <wp:simplePos x="0" y="0"/>
             <wp:positionH relativeFrom="column">
               <wp:align>center</wp:align>
@@ -349,7 +355,7 @@
       <w:r>
         <w:rPr/>
         <w:drawing>
-          <wp:anchor behindDoc="0" distT="0" distB="0" distL="0" distR="0" simplePos="0" locked="0" layoutInCell="1" allowOverlap="1" relativeHeight="4">
+          <wp:anchor behindDoc="0" distT="0" distB="0" distL="0" distR="0" simplePos="0" locked="0" layoutInCell="1" allowOverlap="1" relativeHeight="3">
             <wp:simplePos x="0" y="0"/>
             <wp:positionH relativeFrom="column">
               <wp:align>center</wp:align>
@@ -422,6 +428,7 @@
     <w:rPrDefault>
       <w:rPr>
         <w:rFonts w:ascii="Liberation Serif" w:hAnsi="Liberation Serif" w:eastAsia="Droid Sans Fallback" w:cs="FreeSans"/>
+        <w:sz w:val="20"/>
         <w:szCs w:val="24"/>
         <w:lang w:val="en-US" w:eastAsia="zh-CN" w:bidi="hi-IN"/>
       </w:rPr>

</xml_diff>